<commit_message>
Update iBGP neighborships utilizing loopback interfaces.docx
</commit_message>
<xml_diff>
--- a/Writeups/Routing/BGP/iBGP/iBGP neighborships utilizing loopback interfaces.docx
+++ b/Writeups/Routing/BGP/iBGP/iBGP neighborships utilizing loopback interfaces.docx
@@ -55,7 +55,6 @@
           <w:color w:val="0070C0"/>
           <w:sz w:val="48"/>
           <w:szCs w:val="48"/>
-          <w:u w:val="single"/>
         </w:rPr>
         <w:t>Internal BGP (iBGP) with Loopback Neighbors</w:t>
       </w:r>
@@ -5098,15 +5097,7 @@
           <w:sz w:val="24"/>
           <w:szCs w:val="24"/>
         </w:rPr>
-        <w:t xml:space="preserve"> interface on the neighbor router</w:t>
-      </w:r>
-      <w:r>
-        <w:rPr>
-          <w:rFonts w:ascii="Times New Roman" w:hAnsi="Times New Roman" w:cs="Times New Roman"/>
-          <w:sz w:val="24"/>
-          <w:szCs w:val="24"/>
-        </w:rPr>
-        <w:t xml:space="preserve"> </w:t>
+        <w:t xml:space="preserve"> interface on the neighbor router </w:t>
       </w:r>
     </w:p>
     <w:p>
@@ -39026,6 +39017,21 @@
 </file>
 
 <file path=customXml/item1.xml><?xml version="1.0" encoding="utf-8"?>
+<p:properties xmlns:p="http://schemas.microsoft.com/office/2006/metadata/properties" xmlns:xsi="http://www.w3.org/2001/XMLSchema-instance" xmlns:pc="http://schemas.microsoft.com/office/infopath/2007/PartnerControls">
+  <documentManagement/>
+</p:properties>
+</file>
+
+<file path=customXml/item2.xml><?xml version="1.0" encoding="utf-8"?>
+<?mso-contentType ?>
+<FormTemplates xmlns="http://schemas.microsoft.com/sharepoint/v3/contenttype/forms">
+  <Display>DocumentLibraryForm</Display>
+  <Edit>DocumentLibraryForm</Edit>
+  <New>DocumentLibraryForm</New>
+</FormTemplates>
+</file>
+
+<file path=customXml/item3.xml><?xml version="1.0" encoding="utf-8"?>
 <ct:contentTypeSchema xmlns:ct="http://schemas.microsoft.com/office/2006/metadata/contentType" xmlns:ma="http://schemas.microsoft.com/office/2006/metadata/properties/metaAttributes" ct:_="" ma:_="" ma:contentTypeName="Document" ma:contentTypeID="0x0101002D64AE11AEEEC146BC16F4FA00AB0A57" ma:contentTypeVersion="11" ma:contentTypeDescription="Create a new document." ma:contentTypeScope="" ma:versionID="ba037becd9e1c0c9dcd1ef54ff07f446">
   <xsd:schema xmlns:xsd="http://www.w3.org/2001/XMLSchema" xmlns:xs="http://www.w3.org/2001/XMLSchema" xmlns:p="http://schemas.microsoft.com/office/2006/metadata/properties" xmlns:ns3="209d5fcd-2dab-48e3-aad5-4685dfb842a3" xmlns:ns4="45e646c1-d745-46d6-befb-5f2ec6095d2e" targetNamespace="http://schemas.microsoft.com/office/2006/metadata/properties" ma:root="true" ma:fieldsID="7d20746e64c185be6c229fb9cb2b5f42" ns3:_="" ns4:_="">
     <xsd:import namespace="209d5fcd-2dab-48e3-aad5-4685dfb842a3"/>
@@ -39236,22 +39242,24 @@
 </ct:contentTypeSchema>
 </file>
 
-<file path=customXml/item2.xml><?xml version="1.0" encoding="utf-8"?>
-<?mso-contentType ?>
-<FormTemplates xmlns="http://schemas.microsoft.com/sharepoint/v3/contenttype/forms">
-  <Display>DocumentLibraryForm</Display>
-  <Edit>DocumentLibraryForm</Edit>
-  <New>DocumentLibraryForm</New>
-</FormTemplates>
+<file path=customXml/itemProps1.xml><?xml version="1.0" encoding="utf-8"?>
+<ds:datastoreItem xmlns:ds="http://schemas.openxmlformats.org/officeDocument/2006/customXml" ds:itemID="{592B8745-F849-4701-9089-DC9D507BAAD3}">
+  <ds:schemaRefs>
+    <ds:schemaRef ds:uri="http://schemas.microsoft.com/office/2006/metadata/properties"/>
+    <ds:schemaRef ds:uri="http://schemas.microsoft.com/office/infopath/2007/PartnerControls"/>
+  </ds:schemaRefs>
+</ds:datastoreItem>
 </file>
 
-<file path=customXml/item3.xml><?xml version="1.0" encoding="utf-8"?>
-<p:properties xmlns:p="http://schemas.microsoft.com/office/2006/metadata/properties" xmlns:xsi="http://www.w3.org/2001/XMLSchema-instance" xmlns:pc="http://schemas.microsoft.com/office/infopath/2007/PartnerControls">
-  <documentManagement/>
-</p:properties>
+<file path=customXml/itemProps2.xml><?xml version="1.0" encoding="utf-8"?>
+<ds:datastoreItem xmlns:ds="http://schemas.openxmlformats.org/officeDocument/2006/customXml" ds:itemID="{5A184D29-D664-4BFE-A1C7-557FE2F84C56}">
+  <ds:schemaRefs>
+    <ds:schemaRef ds:uri="http://schemas.microsoft.com/sharepoint/v3/contenttype/forms"/>
+  </ds:schemaRefs>
+</ds:datastoreItem>
 </file>
 
-<file path=customXml/itemProps1.xml><?xml version="1.0" encoding="utf-8"?>
+<file path=customXml/itemProps3.xml><?xml version="1.0" encoding="utf-8"?>
 <ds:datastoreItem xmlns:ds="http://schemas.openxmlformats.org/officeDocument/2006/customXml" ds:itemID="{655C178A-F810-486F-A775-B52CE6697EBA}">
   <ds:schemaRefs>
     <ds:schemaRef ds:uri="http://schemas.microsoft.com/office/2006/metadata/contentType"/>
@@ -39268,21 +39276,4 @@
     <ds:schemaRef ds:uri="http://schemas.microsoft.com/internal/obd"/>
   </ds:schemaRefs>
 </ds:datastoreItem>
-</file>
-
-<file path=customXml/itemProps2.xml><?xml version="1.0" encoding="utf-8"?>
-<ds:datastoreItem xmlns:ds="http://schemas.openxmlformats.org/officeDocument/2006/customXml" ds:itemID="{5A184D29-D664-4BFE-A1C7-557FE2F84C56}">
-  <ds:schemaRefs>
-    <ds:schemaRef ds:uri="http://schemas.microsoft.com/sharepoint/v3/contenttype/forms"/>
-  </ds:schemaRefs>
-</ds:datastoreItem>
-</file>
-
-<file path=customXml/itemProps3.xml><?xml version="1.0" encoding="utf-8"?>
-<ds:datastoreItem xmlns:ds="http://schemas.openxmlformats.org/officeDocument/2006/customXml" ds:itemID="{592B8745-F849-4701-9089-DC9D507BAAD3}">
-  <ds:schemaRefs>
-    <ds:schemaRef ds:uri="http://schemas.microsoft.com/office/2006/metadata/properties"/>
-    <ds:schemaRef ds:uri="http://schemas.microsoft.com/office/infopath/2007/PartnerControls"/>
-  </ds:schemaRefs>
-</ds:datastoreItem>
 </file>
</xml_diff>